<commit_message>
flag su utente e gestione creazione, eliminazione, modifica materia,classe,corso + diario
</commit_message>
<xml_diff>
--- a/Progettazione2/Diari/02_lupica_andrea_diario_2017-01-30.docx
+++ b/Progettazione2/Diari/02_lupica_andrea_diario_2017-01-30.docx
@@ -166,7 +166,23 @@
                 <w:noProof/>
                 <w:lang w:eastAsia="it-CH"/>
               </w:rPr>
-              <w:t xml:space="preserve">Ho riflettuto ancora un po’ sul database e ho infine realizzato che se voglio avere uno storico fatto bene devo utilizzare i flag in quasi tutte le entità poiché se dovessi nascondere le pianificazioni invece di eliminarle, se tengo il DB così com’è allora tutte le materie, classi e corsi non potranno essere eliminati poiché in realtà la pianificazione non è realmente eliminata, se invece dovessi eliminarli quando il flag è a 0 allora quel salvataggio sarebbe comunque inutilizzabili poiché delle parti non sarebbero riconosciute. Ho quindi in conclusione deciso di nascondere le materie,classi e corsi nel momento in cui anche la pianificazione è nascosta così che sembra che entrambi siano eliminati. Ho inoltre spostato il flag da tema a propone poiché se lo lasciassi sul tema e quindi posso realmente eliminare le proposte, non ci sarebbe più il collegamento materia-tema, spostandolo su proposte ora i temi non saranno mai eliminati, ma le proposte saranno visibili sul sito fino a quando non si “eliminerà” quest’ultima. Ricordare che niente viene realmente eliminato dal database, viene solamente eliminato dal sito web o meglio dire reso invisibile in modo tale che sul sito non venga visto e sembri eliminato. </w:t>
+              <w:t>Ho riflettuto ancora un po’ sul database e ho infine realizzato che se voglio avere uno storico fatto bene devo utilizzare i flag in quasi tutte le entità poiché se dovessi nascondere le pianificazioni invece di eliminarle, se tengo il DB così com’è allora tutte le materie, classi e corsi non potranno essere eliminati poiché in realtà la pianificazione non è realmente eliminata, se invece dovessi eliminarli quando il flag è a 0 allora quel salvataggio</w:t>
+            </w:r>
+            <w:r>
+              <w:rPr>
+                <w:b w:val="0"/>
+                <w:noProof/>
+                <w:lang w:eastAsia="it-CH"/>
+              </w:rPr>
+              <w:t xml:space="preserve"> sarebbe comunque inutilizzabile</w:t>
+            </w:r>
+            <w:r>
+              <w:rPr>
+                <w:b w:val="0"/>
+                <w:noProof/>
+                <w:lang w:eastAsia="it-CH"/>
+              </w:rPr>
+              <w:t xml:space="preserve"> poiché delle parti non sarebbero riconosciute. Ho quindi in conclusione deciso di nascondere le materie,classi e corsi nel momento in cui anche la pianificazione è nascosta così che sembra che entrambi siano eliminati. Ho inoltre spostato il flag da tema a propone poiché se lo lasciassi sul tema e quindi posso realmente eliminare le proposte, non ci sarebbe più il collegamento materia-tema, spostandolo su proposte ora i temi non saranno mai eliminati, ma le proposte saranno visibili sul sito fino a quando non si “eliminerà” quest’ultima. Ricordare che niente viene realmente eliminato dal database, viene solamente eliminato dal sito web o meglio dire reso invisibile in modo tale che sul sito non venga visto e sembri eliminato. </w:t>
             </w:r>
           </w:p>
           <w:p>
@@ -186,8 +202,8 @@
               </w:rPr>
               <w:drawing>
                 <wp:inline distT="0" distB="0" distL="0" distR="0" wp14:anchorId="3916DF9F" wp14:editId="7A337DD0">
-                  <wp:extent cx="4511464" cy="3111871"/>
-                  <wp:effectExtent l="0" t="0" r="3810" b="0"/>
+                  <wp:extent cx="3780585" cy="2607733"/>
+                  <wp:effectExtent l="0" t="0" r="0" b="2540"/>
                   <wp:docPr id="1" name="Immagine 1"/>
                   <wp:cNvGraphicFramePr>
                     <a:graphicFrameLocks xmlns:a="http://schemas.openxmlformats.org/drawingml/2006/main" noChangeAspect="1"/>
@@ -208,7 +224,7 @@
                         <pic:spPr>
                           <a:xfrm>
                             <a:off x="0" y="0"/>
-                            <a:ext cx="4519413" cy="3117354"/>
+                            <a:ext cx="3811342" cy="2628948"/>
                           </a:xfrm>
                           <a:prstGeom prst="rect">
                             <a:avLst/>
@@ -235,6 +251,93 @@
           <w:p>
             <w:pPr>
               <w:pStyle w:val="Nessunaspaziatura"/>
+              <w:jc w:val="center"/>
+              <w:rPr>
+                <w:b w:val="0"/>
+                <w:noProof/>
+                <w:lang w:eastAsia="it-CH"/>
+              </w:rPr>
+            </w:pPr>
+            <w:r>
+              <w:rPr>
+                <w:noProof/>
+                <w:lang w:eastAsia="it-CH"/>
+              </w:rPr>
+              <w:drawing>
+                <wp:anchor distT="0" distB="0" distL="114300" distR="114300" simplePos="0" relativeHeight="251658240" behindDoc="1" locked="0" layoutInCell="1" allowOverlap="1">
+                  <wp:simplePos x="0" y="0"/>
+                  <wp:positionH relativeFrom="column">
+                    <wp:posOffset>2097194</wp:posOffset>
+                  </wp:positionH>
+                  <wp:positionV relativeFrom="paragraph">
+                    <wp:posOffset>116205</wp:posOffset>
+                  </wp:positionV>
+                  <wp:extent cx="3839845" cy="2065655"/>
+                  <wp:effectExtent l="0" t="0" r="8255" b="0"/>
+                  <wp:wrapTight wrapText="bothSides">
+                    <wp:wrapPolygon edited="0">
+                      <wp:start x="0" y="0"/>
+                      <wp:lineTo x="0" y="21314"/>
+                      <wp:lineTo x="21539" y="21314"/>
+                      <wp:lineTo x="21539" y="0"/>
+                      <wp:lineTo x="0" y="0"/>
+                    </wp:wrapPolygon>
+                  </wp:wrapTight>
+                  <wp:docPr id="2" name="Immagine 2"/>
+                  <wp:cNvGraphicFramePr>
+                    <a:graphicFrameLocks xmlns:a="http://schemas.openxmlformats.org/drawingml/2006/main" noChangeAspect="1"/>
+                  </wp:cNvGraphicFramePr>
+                  <a:graphic xmlns:a="http://schemas.openxmlformats.org/drawingml/2006/main">
+                    <a:graphicData uri="http://schemas.openxmlformats.org/drawingml/2006/picture">
+                      <pic:pic xmlns:pic="http://schemas.openxmlformats.org/drawingml/2006/picture">
+                        <pic:nvPicPr>
+                          <pic:cNvPr id="1" name=""/>
+                          <pic:cNvPicPr/>
+                        </pic:nvPicPr>
+                        <pic:blipFill rotWithShape="1">
+                          <a:blip r:embed="rId9" cstate="print">
+                            <a:extLst>
+                              <a:ext uri="{28A0092B-C50C-407E-A947-70E740481C1C}">
+                                <a14:useLocalDpi xmlns:a14="http://schemas.microsoft.com/office/drawing/2010/main" val="0"/>
+                              </a:ext>
+                            </a:extLst>
+                          </a:blip>
+                          <a:srcRect t="2393" b="-1"/>
+                          <a:stretch/>
+                        </pic:blipFill>
+                        <pic:spPr bwMode="auto">
+                          <a:xfrm>
+                            <a:off x="0" y="0"/>
+                            <a:ext cx="3839845" cy="2065655"/>
+                          </a:xfrm>
+                          <a:prstGeom prst="rect">
+                            <a:avLst/>
+                          </a:prstGeom>
+                          <a:ln>
+                            <a:noFill/>
+                          </a:ln>
+                          <a:extLst>
+                            <a:ext uri="{53640926-AAD7-44D8-BBD7-CCE9431645EC}">
+                              <a14:shadowObscured xmlns:a14="http://schemas.microsoft.com/office/drawing/2010/main"/>
+                            </a:ext>
+                          </a:extLst>
+                        </pic:spPr>
+                      </pic:pic>
+                    </a:graphicData>
+                  </a:graphic>
+                  <wp14:sizeRelH relativeFrom="margin">
+                    <wp14:pctWidth>0</wp14:pctWidth>
+                  </wp14:sizeRelH>
+                  <wp14:sizeRelV relativeFrom="margin">
+                    <wp14:pctHeight>0</wp14:pctHeight>
+                  </wp14:sizeRelV>
+                </wp:anchor>
+              </w:drawing>
+            </w:r>
+          </w:p>
+          <w:p>
+            <w:pPr>
+              <w:pStyle w:val="Nessunaspaziatura"/>
               <w:rPr>
                 <w:b w:val="0"/>
                 <w:noProof/>
@@ -259,153 +362,405 @@
                 <w:lang w:eastAsia="it-CH"/>
               </w:rPr>
             </w:pPr>
-          </w:p>
-        </w:tc>
-      </w:tr>
-    </w:tbl>
-    <w:p/>
-    <w:tbl>
-      <w:tblPr>
-        <w:tblStyle w:val="Elencochiaro"/>
-        <w:tblW w:w="0" w:type="auto"/>
-        <w:tblLook w:val="04A0" w:firstRow="1" w:lastRow="0" w:firstColumn="1" w:lastColumn="0" w:noHBand="0" w:noVBand="1"/>
-      </w:tblPr>
-      <w:tblGrid>
-        <w:gridCol w:w="9618"/>
-      </w:tblGrid>
-      <w:tr>
-        <w:trPr>
-          <w:cnfStyle w:val="100000000000" w:firstRow="1" w:lastRow="0" w:firstColumn="0" w:lastColumn="0" w:oddVBand="0" w:evenVBand="0" w:oddHBand="0" w:evenHBand="0" w:firstRowFirstColumn="0" w:firstRowLastColumn="0" w:lastRowFirstColumn="0" w:lastRowLastColumn="0"/>
-        </w:trPr>
-        <w:tc>
-          <w:tcPr>
-            <w:cnfStyle w:val="001000000000" w:firstRow="0" w:lastRow="0" w:firstColumn="1" w:lastColumn="0" w:oddVBand="0" w:evenVBand="0" w:oddHBand="0" w:evenHBand="0" w:firstRowFirstColumn="0" w:firstRowLastColumn="0" w:lastRowFirstColumn="0" w:lastRowLastColumn="0"/>
-            <w:tcW w:w="9618" w:type="dxa"/>
-          </w:tcPr>
-          <w:p>
-            <w:pPr>
-              <w:rPr>
-                <w:b w:val="0"/>
-              </w:rPr>
-            </w:pPr>
             <w:r>
               <w:rPr>
                 <w:b w:val="0"/>
-              </w:rPr>
-              <w:t>Problemi riscontrati</w:t>
-            </w:r>
-            <w:r>
-              <w:rPr>
-                <w:b w:val="0"/>
-              </w:rPr>
-              <w:t xml:space="preserve"> e soluzioni adottate</w:t>
+                <w:noProof/>
+                <w:lang w:eastAsia="it-CH"/>
+              </w:rPr>
+              <w:t>In seguito ho incominciato a risolvere alcune aggiunte come ad esempio l’aggiunta del flag o del semestre, ho inoltre gestito anche tutta la indicizzazzione.</w:t>
             </w:r>
           </w:p>
-        </w:tc>
-      </w:tr>
-      <w:tr>
-        <w:trPr>
-          <w:cnfStyle w:val="000000100000" w:firstRow="0" w:lastRow="0" w:firstColumn="0" w:lastColumn="0" w:oddVBand="0" w:evenVBand="0" w:oddHBand="1" w:evenHBand="0" w:firstRowFirstColumn="0" w:firstRowLastColumn="0" w:lastRowFirstColumn="0" w:lastRowLastColumn="0"/>
-        </w:trPr>
-        <w:tc>
-          <w:tcPr>
-            <w:cnfStyle w:val="001000000000" w:firstRow="0" w:lastRow="0" w:firstColumn="1" w:lastColumn="0" w:oddVBand="0" w:evenVBand="0" w:oddHBand="0" w:evenHBand="0" w:firstRowFirstColumn="0" w:firstRowLastColumn="0" w:lastRowFirstColumn="0" w:lastRowLastColumn="0"/>
-            <w:tcW w:w="9618" w:type="dxa"/>
-          </w:tcPr>
-          <w:p>
-            <w:pPr>
-              <w:rPr>
-                <w:b w:val="0"/>
-              </w:rPr>
-            </w:pPr>
-            <w:r>
-              <w:rPr>
-                <w:b w:val="0"/>
-              </w:rPr>
-              <w:t xml:space="preserve">Nessun problema </w:t>
-            </w:r>
-            <w:r>
-              <w:rPr>
-                <w:b w:val="0"/>
-              </w:rPr>
-              <w:t>riscontrato</w:t>
-            </w:r>
-          </w:p>
-        </w:tc>
-      </w:tr>
-      <w:tr>
-        <w:tc>
-          <w:tcPr>
-            <w:cnfStyle w:val="001000000000" w:firstRow="0" w:lastRow="0" w:firstColumn="1" w:lastColumn="0" w:oddVBand="0" w:evenVBand="0" w:oddHBand="0" w:evenHBand="0" w:firstRowFirstColumn="0" w:firstRowLastColumn="0" w:lastRowFirstColumn="0" w:lastRowLastColumn="0"/>
-            <w:tcW w:w="9618" w:type="dxa"/>
-          </w:tcPr>
-          <w:p>
-            <w:pPr>
-              <w:rPr>
-                <w:b w:val="0"/>
-              </w:rPr>
-            </w:pPr>
-          </w:p>
-        </w:tc>
-      </w:tr>
-    </w:tbl>
-    <w:p/>
-    <w:tbl>
-      <w:tblPr>
-        <w:tblStyle w:val="Elencochiaro"/>
-        <w:tblW w:w="0" w:type="auto"/>
-        <w:tblLook w:val="04A0" w:firstRow="1" w:lastRow="0" w:firstColumn="1" w:lastColumn="0" w:noHBand="0" w:noVBand="1"/>
-      </w:tblPr>
-      <w:tblGrid>
-        <w:gridCol w:w="9618"/>
-      </w:tblGrid>
-      <w:tr>
-        <w:trPr>
-          <w:cnfStyle w:val="100000000000" w:firstRow="1" w:lastRow="0" w:firstColumn="0" w:lastColumn="0" w:oddVBand="0" w:evenVBand="0" w:oddHBand="0" w:evenHBand="0" w:firstRowFirstColumn="0" w:firstRowLastColumn="0" w:lastRowFirstColumn="0" w:lastRowLastColumn="0"/>
-        </w:trPr>
-        <w:tc>
-          <w:tcPr>
-            <w:cnfStyle w:val="001000000000" w:firstRow="0" w:lastRow="0" w:firstColumn="1" w:lastColumn="0" w:oddVBand="0" w:evenVBand="0" w:oddHBand="0" w:evenHBand="0" w:firstRowFirstColumn="0" w:firstRowLastColumn="0" w:lastRowFirstColumn="0" w:lastRowLastColumn="0"/>
-            <w:tcW w:w="9618" w:type="dxa"/>
-          </w:tcPr>
-          <w:p>
-            <w:pPr>
-              <w:rPr>
-                <w:b w:val="0"/>
-              </w:rPr>
-            </w:pPr>
-            <w:r>
-              <w:rPr>
-                <w:b w:val="0"/>
-              </w:rPr>
-              <w:t>Punto della situazione rispetto alla pianificazione</w:t>
-            </w:r>
-          </w:p>
-        </w:tc>
-      </w:tr>
-      <w:tr>
-        <w:trPr>
-          <w:cnfStyle w:val="000000100000" w:firstRow="0" w:lastRow="0" w:firstColumn="0" w:lastColumn="0" w:oddVBand="0" w:evenVBand="0" w:oddHBand="1" w:evenHBand="0" w:firstRowFirstColumn="0" w:firstRowLastColumn="0" w:lastRowFirstColumn="0" w:lastRowLastColumn="0"/>
-        </w:trPr>
-        <w:tc>
-          <w:tcPr>
-            <w:cnfStyle w:val="001000000000" w:firstRow="0" w:lastRow="0" w:firstColumn="1" w:lastColumn="0" w:oddVBand="0" w:evenVBand="0" w:oddHBand="0" w:evenHBand="0" w:firstRowFirstColumn="0" w:firstRowLastColumn="0" w:lastRowFirstColumn="0" w:lastRowLastColumn="0"/>
-            <w:tcW w:w="9618" w:type="dxa"/>
-          </w:tcPr>
           <w:p>
             <w:pPr>
               <w:pStyle w:val="Nessunaspaziatura"/>
               <w:rPr>
                 <w:b w:val="0"/>
-                <w:bCs w:val="0"/>
+                <w:noProof/>
+                <w:lang w:eastAsia="it-CH"/>
               </w:rPr>
             </w:pPr>
             <w:r>
               <w:rPr>
                 <w:b w:val="0"/>
-                <w:bCs w:val="0"/>
-              </w:rPr>
-              <w:t>In orario rispetto alla progettazione, probabilmente riuscirò anche a concludere la modifica di tutte le pagine web prima del dovuto.</w:t>
+                <w:noProof/>
+                <w:lang w:eastAsia="it-CH"/>
+              </w:rPr>
+              <w:t xml:space="preserve">Nella pagina di pianificazione, ho aggiunto un option select che permette di scegliere tra il primo o il secondo semestre. </w:t>
+            </w:r>
+          </w:p>
+          <w:p>
+            <w:pPr>
+              <w:pStyle w:val="Nessunaspaziatura"/>
+              <w:jc w:val="center"/>
+              <w:rPr>
+                <w:b w:val="0"/>
+                <w:noProof/>
+                <w:lang w:eastAsia="it-CH"/>
+              </w:rPr>
+            </w:pPr>
+          </w:p>
+          <w:p>
+            <w:pPr>
+              <w:pStyle w:val="Nessunaspaziatura"/>
+              <w:jc w:val="center"/>
+              <w:rPr>
+                <w:b w:val="0"/>
+                <w:noProof/>
+                <w:lang w:eastAsia="it-CH"/>
+              </w:rPr>
+            </w:pPr>
+          </w:p>
+          <w:p>
+            <w:pPr>
+              <w:pStyle w:val="Nessunaspaziatura"/>
+              <w:jc w:val="center"/>
+              <w:rPr>
+                <w:b w:val="0"/>
+                <w:noProof/>
+                <w:lang w:eastAsia="it-CH"/>
+              </w:rPr>
+            </w:pPr>
+          </w:p>
+          <w:p>
+            <w:pPr>
+              <w:pStyle w:val="Nessunaspaziatura"/>
+              <w:jc w:val="center"/>
+              <w:rPr>
+                <w:b w:val="0"/>
+                <w:noProof/>
+                <w:lang w:eastAsia="it-CH"/>
+              </w:rPr>
+            </w:pPr>
+          </w:p>
+          <w:p>
+            <w:pPr>
+              <w:pStyle w:val="Nessunaspaziatura"/>
+              <w:rPr>
+                <w:b w:val="0"/>
+                <w:noProof/>
+                <w:lang w:eastAsia="it-CH"/>
+              </w:rPr>
+            </w:pPr>
+            <w:r>
+              <w:rPr>
+                <w:b w:val="0"/>
+                <w:noProof/>
+                <w:lang w:eastAsia="it-CH"/>
+              </w:rPr>
+              <w:lastRenderedPageBreak/>
+              <w:t>Ho in seguito modificato tutte le altre pagine web in modo tale che fosse presente anche la colonna del semestre</w:t>
+            </w:r>
+            <w:r>
+              <w:rPr>
+                <w:b w:val="0"/>
+                <w:noProof/>
+                <w:lang w:eastAsia="it-CH"/>
+              </w:rPr>
+              <w:t>, questa modifica è stata apportate per la pagina di inserimento ore, visione pianificazione docenti MP personale e responsabile e visioni particolari</w:t>
+            </w:r>
+            <w:r>
+              <w:rPr>
+                <w:b w:val="0"/>
+                <w:noProof/>
+                <w:lang w:eastAsia="it-CH"/>
+              </w:rPr>
+              <w:t>. Ho inoltre gestito il fatto di rendere visibile le pianificazioni che abbiano valore di flag=1</w:t>
+            </w:r>
+            <w:r>
+              <w:rPr>
+                <w:b w:val="0"/>
+                <w:noProof/>
+                <w:lang w:eastAsia="it-CH"/>
+              </w:rPr>
+              <w:t xml:space="preserve"> e il fatto che la % delle ore avesse troppi numeri dopo la virgola</w:t>
+            </w:r>
+            <w:r>
+              <w:rPr>
+                <w:b w:val="0"/>
+                <w:noProof/>
+                <w:lang w:eastAsia="it-CH"/>
+              </w:rPr>
+              <w:t>.</w:t>
+            </w:r>
+          </w:p>
+          <w:p>
+            <w:pPr>
+              <w:pStyle w:val="Nessunaspaziatura"/>
+              <w:rPr>
+                <w:b w:val="0"/>
+                <w:noProof/>
+                <w:lang w:eastAsia="it-CH"/>
+              </w:rPr>
+            </w:pPr>
+            <w:r>
+              <w:rPr>
+                <w:noProof/>
+                <w:lang w:eastAsia="it-CH"/>
+              </w:rPr>
+              <w:drawing>
+                <wp:inline distT="0" distB="0" distL="0" distR="0" wp14:anchorId="29749C29" wp14:editId="15B4FF49">
+                  <wp:extent cx="5815330" cy="2292222"/>
+                  <wp:effectExtent l="0" t="0" r="0" b="0"/>
+                  <wp:docPr id="4" name="Immagine 4"/>
+                  <wp:cNvGraphicFramePr>
+                    <a:graphicFrameLocks xmlns:a="http://schemas.openxmlformats.org/drawingml/2006/main" noChangeAspect="1"/>
+                  </wp:cNvGraphicFramePr>
+                  <a:graphic xmlns:a="http://schemas.openxmlformats.org/drawingml/2006/main">
+                    <a:graphicData uri="http://schemas.openxmlformats.org/drawingml/2006/picture">
+                      <pic:pic xmlns:pic="http://schemas.openxmlformats.org/drawingml/2006/picture">
+                        <pic:nvPicPr>
+                          <pic:cNvPr id="1" name=""/>
+                          <pic:cNvPicPr/>
+                        </pic:nvPicPr>
+                        <pic:blipFill>
+                          <a:blip r:embed="rId10"/>
+                          <a:stretch>
+                            <a:fillRect/>
+                          </a:stretch>
+                        </pic:blipFill>
+                        <pic:spPr>
+                          <a:xfrm>
+                            <a:off x="0" y="0"/>
+                            <a:ext cx="5829586" cy="2297841"/>
+                          </a:xfrm>
+                          <a:prstGeom prst="rect">
+                            <a:avLst/>
+                          </a:prstGeom>
+                        </pic:spPr>
+                      </pic:pic>
+                    </a:graphicData>
+                  </a:graphic>
+                </wp:inline>
+              </w:drawing>
+            </w:r>
+          </w:p>
+          <w:p>
+            <w:pPr>
+              <w:pStyle w:val="Nessunaspaziatura"/>
+              <w:rPr>
+                <w:b w:val="0"/>
+                <w:noProof/>
+                <w:lang w:eastAsia="it-CH"/>
+              </w:rPr>
+            </w:pPr>
+          </w:p>
+          <w:p>
+            <w:pPr>
+              <w:pStyle w:val="Nessunaspaziatura"/>
+              <w:rPr>
+                <w:b w:val="0"/>
+                <w:noProof/>
+                <w:lang w:eastAsia="it-CH"/>
+              </w:rPr>
+            </w:pPr>
+            <w:r>
+              <w:rPr>
+                <w:b w:val="0"/>
+                <w:noProof/>
+                <w:lang w:eastAsia="it-CH"/>
+              </w:rPr>
+              <w:t xml:space="preserve">Inoltre ho anche modificato il codice in modo tale che fosse più veloce il tutto. Ho infatti utilizzato l’id della pianificazione per eliminare la pianificazione così da inviare solamente un dato e non </w:t>
+            </w:r>
+            <w:r>
+              <w:rPr>
+                <w:b w:val="0"/>
+                <w:noProof/>
+                <w:lang w:eastAsia="it-CH"/>
+              </w:rPr>
+              <w:t>tutti.</w:t>
+            </w:r>
+          </w:p>
+          <w:p>
+            <w:pPr>
+              <w:pStyle w:val="Nessunaspaziatura"/>
+              <w:rPr>
+                <w:b w:val="0"/>
+                <w:noProof/>
+                <w:lang w:eastAsia="it-CH"/>
+              </w:rPr>
+            </w:pPr>
+            <w:r>
+              <w:rPr>
+                <w:b w:val="0"/>
+                <w:noProof/>
+                <w:lang w:eastAsia="it-CH"/>
+              </w:rPr>
+              <w:t>Per l’eliminazione delle pianificazioni oltre ad aver modificato il codice con il prepared statement ho modificato il codice da così:</w:t>
+            </w:r>
+          </w:p>
+          <w:p>
+            <w:pPr>
+              <w:pStyle w:val="Nessunaspaziatura"/>
+              <w:rPr>
+                <w:b w:val="0"/>
+                <w:noProof/>
+                <w:lang w:eastAsia="it-CH"/>
+              </w:rPr>
+            </w:pPr>
+            <w:r>
+              <w:rPr>
+                <w:noProof/>
+                <w:lang w:eastAsia="it-CH"/>
+              </w:rPr>
+              <w:drawing>
+                <wp:inline distT="0" distB="0" distL="0" distR="0" wp14:anchorId="272C249F" wp14:editId="33C0444D">
+                  <wp:extent cx="5422900" cy="276828"/>
+                  <wp:effectExtent l="0" t="0" r="0" b="9525"/>
+                  <wp:docPr id="7" name="Immagine 7"/>
+                  <wp:cNvGraphicFramePr>
+                    <a:graphicFrameLocks xmlns:a="http://schemas.openxmlformats.org/drawingml/2006/main" noChangeAspect="1"/>
+                  </wp:cNvGraphicFramePr>
+                  <a:graphic xmlns:a="http://schemas.openxmlformats.org/drawingml/2006/main">
+                    <a:graphicData uri="http://schemas.openxmlformats.org/drawingml/2006/picture">
+                      <pic:pic xmlns:pic="http://schemas.openxmlformats.org/drawingml/2006/picture">
+                        <pic:nvPicPr>
+                          <pic:cNvPr id="1" name=""/>
+                          <pic:cNvPicPr/>
+                        </pic:nvPicPr>
+                        <pic:blipFill>
+                          <a:blip r:embed="rId11"/>
+                          <a:stretch>
+                            <a:fillRect/>
+                          </a:stretch>
+                        </pic:blipFill>
+                        <pic:spPr>
+                          <a:xfrm>
+                            <a:off x="0" y="0"/>
+                            <a:ext cx="5746399" cy="293342"/>
+                          </a:xfrm>
+                          <a:prstGeom prst="rect">
+                            <a:avLst/>
+                          </a:prstGeom>
+                        </pic:spPr>
+                      </pic:pic>
+                    </a:graphicData>
+                  </a:graphic>
+                </wp:inline>
+              </w:drawing>
+            </w:r>
+          </w:p>
+          <w:p>
+            <w:pPr>
+              <w:pStyle w:val="Nessunaspaziatura"/>
+              <w:rPr>
+                <w:b w:val="0"/>
+                <w:noProof/>
+                <w:lang w:eastAsia="it-CH"/>
+              </w:rPr>
+            </w:pPr>
+            <w:r>
+              <w:rPr>
+                <w:b w:val="0"/>
+                <w:noProof/>
+                <w:lang w:eastAsia="it-CH"/>
+              </w:rPr>
+              <w:t xml:space="preserve"> a cosi:</w:t>
+            </w:r>
+          </w:p>
+          <w:p>
+            <w:pPr>
+              <w:pStyle w:val="Nessunaspaziatura"/>
+              <w:rPr>
+                <w:b w:val="0"/>
+                <w:noProof/>
+                <w:lang w:eastAsia="it-CH"/>
+              </w:rPr>
+            </w:pPr>
+            <w:r>
+              <w:rPr>
+                <w:b w:val="0"/>
+                <w:noProof/>
+                <w:lang w:eastAsia="it-CH"/>
+              </w:rPr>
+              <w:t xml:space="preserve"> </w:t>
+            </w:r>
+            <w:r>
+              <w:rPr>
+                <w:noProof/>
+                <w:lang w:eastAsia="it-CH"/>
+              </w:rPr>
+              <w:drawing>
+                <wp:inline distT="0" distB="0" distL="0" distR="0" wp14:anchorId="202F5790" wp14:editId="3060DC1B">
+                  <wp:extent cx="5048250" cy="209550"/>
+                  <wp:effectExtent l="0" t="0" r="0" b="0"/>
+                  <wp:docPr id="5" name="Immagine 5"/>
+                  <wp:cNvGraphicFramePr>
+                    <a:graphicFrameLocks xmlns:a="http://schemas.openxmlformats.org/drawingml/2006/main" noChangeAspect="1"/>
+                  </wp:cNvGraphicFramePr>
+                  <a:graphic xmlns:a="http://schemas.openxmlformats.org/drawingml/2006/main">
+                    <a:graphicData uri="http://schemas.openxmlformats.org/drawingml/2006/picture">
+                      <pic:pic xmlns:pic="http://schemas.openxmlformats.org/drawingml/2006/picture">
+                        <pic:nvPicPr>
+                          <pic:cNvPr id="1" name=""/>
+                          <pic:cNvPicPr/>
+                        </pic:nvPicPr>
+                        <pic:blipFill>
+                          <a:blip r:embed="rId12"/>
+                          <a:stretch>
+                            <a:fillRect/>
+                          </a:stretch>
+                        </pic:blipFill>
+                        <pic:spPr>
+                          <a:xfrm>
+                            <a:off x="0" y="0"/>
+                            <a:ext cx="5048250" cy="209550"/>
+                          </a:xfrm>
+                          <a:prstGeom prst="rect">
+                            <a:avLst/>
+                          </a:prstGeom>
+                        </pic:spPr>
+                      </pic:pic>
+                    </a:graphicData>
+                  </a:graphic>
+                </wp:inline>
+              </w:drawing>
+            </w:r>
+          </w:p>
+          <w:p>
+            <w:pPr>
+              <w:pStyle w:val="Nessunaspaziatura"/>
+              <w:rPr>
+                <w:b w:val="0"/>
+                <w:noProof/>
+                <w:lang w:eastAsia="it-CH"/>
+              </w:rPr>
+            </w:pPr>
+          </w:p>
+          <w:p>
+            <w:pPr>
+              <w:pStyle w:val="Nessunaspaziatura"/>
+              <w:rPr>
+                <w:b w:val="0"/>
+                <w:noProof/>
+                <w:lang w:eastAsia="it-CH"/>
+              </w:rPr>
+            </w:pPr>
+            <w:r>
+              <w:rPr>
+                <w:b w:val="0"/>
+                <w:noProof/>
+                <w:lang w:eastAsia="it-CH"/>
+              </w:rPr>
+              <w:t>Anche per l’eliminazione dell’utente ho fatto in questo modo.</w:t>
+            </w:r>
+          </w:p>
+          <w:p>
+            <w:pPr>
+              <w:pStyle w:val="Nessunaspaziatura"/>
+              <w:rPr>
+                <w:b w:val="0"/>
+                <w:noProof/>
+                <w:lang w:eastAsia="it-CH"/>
+              </w:rPr>
+            </w:pPr>
+            <w:r>
+              <w:rPr>
+                <w:b w:val="0"/>
+                <w:noProof/>
+                <w:lang w:eastAsia="it-CH"/>
+              </w:rPr>
+              <w:t>Infine ho messo la barra di ricerca presente in visioni particolari in nelle pagine di visione e in quella della gestione dei docenti.</w:t>
             </w:r>
             <w:bookmarkStart w:id="0" w:name="_GoBack"/>
             <w:bookmarkEnd w:id="0"/>
@@ -442,6 +797,154 @@
               <w:rPr>
                 <w:b w:val="0"/>
               </w:rPr>
+              <w:t>Problemi riscontrati</w:t>
+            </w:r>
+            <w:r>
+              <w:rPr>
+                <w:b w:val="0"/>
+              </w:rPr>
+              <w:t xml:space="preserve"> e soluzioni adottate</w:t>
+            </w:r>
+          </w:p>
+        </w:tc>
+      </w:tr>
+      <w:tr>
+        <w:trPr>
+          <w:cnfStyle w:val="000000100000" w:firstRow="0" w:lastRow="0" w:firstColumn="0" w:lastColumn="0" w:oddVBand="0" w:evenVBand="0" w:oddHBand="1" w:evenHBand="0" w:firstRowFirstColumn="0" w:firstRowLastColumn="0" w:lastRowFirstColumn="0" w:lastRowLastColumn="0"/>
+        </w:trPr>
+        <w:tc>
+          <w:tcPr>
+            <w:cnfStyle w:val="001000000000" w:firstRow="0" w:lastRow="0" w:firstColumn="1" w:lastColumn="0" w:oddVBand="0" w:evenVBand="0" w:oddHBand="0" w:evenHBand="0" w:firstRowFirstColumn="0" w:firstRowLastColumn="0" w:lastRowFirstColumn="0" w:lastRowLastColumn="0"/>
+            <w:tcW w:w="9618" w:type="dxa"/>
+          </w:tcPr>
+          <w:p>
+            <w:pPr>
+              <w:rPr>
+                <w:b w:val="0"/>
+              </w:rPr>
+            </w:pPr>
+            <w:r>
+              <w:rPr>
+                <w:b w:val="0"/>
+              </w:rPr>
+              <w:t xml:space="preserve">Nessun problema </w:t>
+            </w:r>
+            <w:r>
+              <w:rPr>
+                <w:b w:val="0"/>
+              </w:rPr>
+              <w:t>riscontrato</w:t>
+            </w:r>
+          </w:p>
+        </w:tc>
+      </w:tr>
+      <w:tr>
+        <w:tc>
+          <w:tcPr>
+            <w:cnfStyle w:val="001000000000" w:firstRow="0" w:lastRow="0" w:firstColumn="1" w:lastColumn="0" w:oddVBand="0" w:evenVBand="0" w:oddHBand="0" w:evenHBand="0" w:firstRowFirstColumn="0" w:firstRowLastColumn="0" w:lastRowFirstColumn="0" w:lastRowLastColumn="0"/>
+            <w:tcW w:w="9618" w:type="dxa"/>
+          </w:tcPr>
+          <w:p>
+            <w:pPr>
+              <w:rPr>
+                <w:b w:val="0"/>
+              </w:rPr>
+            </w:pPr>
+          </w:p>
+        </w:tc>
+      </w:tr>
+    </w:tbl>
+    <w:p/>
+    <w:tbl>
+      <w:tblPr>
+        <w:tblStyle w:val="Elencochiaro"/>
+        <w:tblW w:w="0" w:type="auto"/>
+        <w:tblLook w:val="04A0" w:firstRow="1" w:lastRow="0" w:firstColumn="1" w:lastColumn="0" w:noHBand="0" w:noVBand="1"/>
+      </w:tblPr>
+      <w:tblGrid>
+        <w:gridCol w:w="9618"/>
+      </w:tblGrid>
+      <w:tr>
+        <w:trPr>
+          <w:cnfStyle w:val="100000000000" w:firstRow="1" w:lastRow="0" w:firstColumn="0" w:lastColumn="0" w:oddVBand="0" w:evenVBand="0" w:oddHBand="0" w:evenHBand="0" w:firstRowFirstColumn="0" w:firstRowLastColumn="0" w:lastRowFirstColumn="0" w:lastRowLastColumn="0"/>
+        </w:trPr>
+        <w:tc>
+          <w:tcPr>
+            <w:cnfStyle w:val="001000000000" w:firstRow="0" w:lastRow="0" w:firstColumn="1" w:lastColumn="0" w:oddVBand="0" w:evenVBand="0" w:oddHBand="0" w:evenHBand="0" w:firstRowFirstColumn="0" w:firstRowLastColumn="0" w:lastRowFirstColumn="0" w:lastRowLastColumn="0"/>
+            <w:tcW w:w="9618" w:type="dxa"/>
+          </w:tcPr>
+          <w:p>
+            <w:pPr>
+              <w:rPr>
+                <w:b w:val="0"/>
+              </w:rPr>
+            </w:pPr>
+            <w:r>
+              <w:rPr>
+                <w:b w:val="0"/>
+              </w:rPr>
+              <w:t>Punto della situazione rispetto alla pianificazione</w:t>
+            </w:r>
+          </w:p>
+        </w:tc>
+      </w:tr>
+      <w:tr>
+        <w:trPr>
+          <w:cnfStyle w:val="000000100000" w:firstRow="0" w:lastRow="0" w:firstColumn="0" w:lastColumn="0" w:oddVBand="0" w:evenVBand="0" w:oddHBand="1" w:evenHBand="0" w:firstRowFirstColumn="0" w:firstRowLastColumn="0" w:lastRowFirstColumn="0" w:lastRowLastColumn="0"/>
+        </w:trPr>
+        <w:tc>
+          <w:tcPr>
+            <w:cnfStyle w:val="001000000000" w:firstRow="0" w:lastRow="0" w:firstColumn="1" w:lastColumn="0" w:oddVBand="0" w:evenVBand="0" w:oddHBand="0" w:evenHBand="0" w:firstRowFirstColumn="0" w:firstRowLastColumn="0" w:lastRowFirstColumn="0" w:lastRowLastColumn="0"/>
+            <w:tcW w:w="9618" w:type="dxa"/>
+          </w:tcPr>
+          <w:p>
+            <w:pPr>
+              <w:pStyle w:val="Nessunaspaziatura"/>
+              <w:rPr>
+                <w:b w:val="0"/>
+                <w:bCs w:val="0"/>
+              </w:rPr>
+            </w:pPr>
+            <w:r>
+              <w:rPr>
+                <w:b w:val="0"/>
+                <w:bCs w:val="0"/>
+              </w:rPr>
+              <w:t>In orario rispetto alla progettazione, probabilmente riuscirò anche a concludere la modifica di tutte le pagine web prima del dovuto.</w:t>
+            </w:r>
+          </w:p>
+        </w:tc>
+      </w:tr>
+    </w:tbl>
+    <w:p/>
+    <w:tbl>
+      <w:tblPr>
+        <w:tblStyle w:val="Elencochiaro"/>
+        <w:tblW w:w="0" w:type="auto"/>
+        <w:tblLook w:val="04A0" w:firstRow="1" w:lastRow="0" w:firstColumn="1" w:lastColumn="0" w:noHBand="0" w:noVBand="1"/>
+      </w:tblPr>
+      <w:tblGrid>
+        <w:gridCol w:w="9618"/>
+      </w:tblGrid>
+      <w:tr>
+        <w:trPr>
+          <w:cnfStyle w:val="100000000000" w:firstRow="1" w:lastRow="0" w:firstColumn="0" w:lastColumn="0" w:oddVBand="0" w:evenVBand="0" w:oddHBand="0" w:evenHBand="0" w:firstRowFirstColumn="0" w:firstRowLastColumn="0" w:lastRowFirstColumn="0" w:lastRowLastColumn="0"/>
+        </w:trPr>
+        <w:tc>
+          <w:tcPr>
+            <w:cnfStyle w:val="001000000000" w:firstRow="0" w:lastRow="0" w:firstColumn="1" w:lastColumn="0" w:oddVBand="0" w:evenVBand="0" w:oddHBand="0" w:evenHBand="0" w:firstRowFirstColumn="0" w:firstRowLastColumn="0" w:lastRowFirstColumn="0" w:lastRowLastColumn="0"/>
+            <w:tcW w:w="9618" w:type="dxa"/>
+          </w:tcPr>
+          <w:p>
+            <w:pPr>
+              <w:rPr>
+                <w:b w:val="0"/>
+              </w:rPr>
+            </w:pPr>
+            <w:r>
+              <w:rPr>
+                <w:b w:val="0"/>
+              </w:rPr>
               <w:t>Programma di massima</w:t>
             </w:r>
             <w:r>
@@ -491,7 +994,37 @@
                 <w:b w:val="0"/>
                 <w:bCs w:val="0"/>
               </w:rPr>
-              <w:t>Gestire la registrazione di un utente poiché ora può sembrare eliminato ma in realtà esiste ancora ne DB.</w:t>
+              <w:t>Gestire la registrazione di un utente poiché ora può sembrare eliminato ma in realtà esiste ancora ne</w:t>
+            </w:r>
+            <w:r>
+              <w:rPr>
+                <w:b w:val="0"/>
+                <w:bCs w:val="0"/>
+              </w:rPr>
+              <w:t>l</w:t>
+            </w:r>
+            <w:r>
+              <w:rPr>
+                <w:b w:val="0"/>
+                <w:bCs w:val="0"/>
+              </w:rPr>
+              <w:t xml:space="preserve"> DB.</w:t>
+            </w:r>
+          </w:p>
+          <w:p>
+            <w:pPr>
+              <w:pStyle w:val="Nessunaspaziatura"/>
+              <w:rPr>
+                <w:b w:val="0"/>
+                <w:bCs w:val="0"/>
+              </w:rPr>
+            </w:pPr>
+            <w:r>
+              <w:rPr>
+                <w:b w:val="0"/>
+                <w:bCs w:val="0"/>
+              </w:rPr>
+              <w:t>Modificare i nomi delle colonne da “ore annuali” a “ore semestrali”.</w:t>
             </w:r>
           </w:p>
         </w:tc>
@@ -505,12 +1038,12 @@
       </w:pPr>
     </w:p>
     <w:sectPr>
-      <w:headerReference w:type="even" r:id="rId9"/>
-      <w:headerReference w:type="default" r:id="rId10"/>
-      <w:footerReference w:type="even" r:id="rId11"/>
-      <w:footerReference w:type="default" r:id="rId12"/>
-      <w:headerReference w:type="first" r:id="rId13"/>
-      <w:footerReference w:type="first" r:id="rId14"/>
+      <w:headerReference w:type="even" r:id="rId13"/>
+      <w:headerReference w:type="default" r:id="rId14"/>
+      <w:footerReference w:type="even" r:id="rId15"/>
+      <w:footerReference w:type="default" r:id="rId16"/>
+      <w:headerReference w:type="first" r:id="rId17"/>
+      <w:footerReference w:type="first" r:id="rId18"/>
       <w:pgSz w:w="11906" w:h="16838"/>
       <w:pgMar w:top="1135" w:right="1134" w:bottom="993" w:left="1134" w:header="708" w:footer="314" w:gutter="0"/>
       <w:cols w:space="708"/>
@@ -3939,14 +4472,14 @@
     <w:charset w:val="00"/>
     <w:family w:val="swiss"/>
     <w:pitch w:val="variable"/>
-    <w:sig w:usb0="E00002FF" w:usb1="4000ACFF" w:usb2="00000001" w:usb3="00000000" w:csb0="0000019F" w:csb1="00000000"/>
+    <w:sig w:usb0="E0002AFF" w:usb1="C000247B" w:usb2="00000009" w:usb3="00000000" w:csb0="000001FF" w:csb1="00000000"/>
   </w:font>
   <w:font w:name="Times New Roman">
     <w:panose1 w:val="02020603050405020304"/>
     <w:charset w:val="00"/>
     <w:family w:val="roman"/>
     <w:pitch w:val="variable"/>
-    <w:sig w:usb0="E0002EFF" w:usb1="C0007843" w:usb2="00000009" w:usb3="00000000" w:csb0="000001FF" w:csb1="00000000"/>
+    <w:sig w:usb0="E0002EFF" w:usb1="C000785B" w:usb2="00000009" w:usb3="00000000" w:csb0="000001FF" w:csb1="00000000"/>
   </w:font>
   <w:font w:name="Courier New">
     <w:panose1 w:val="02070309020205020404"/>
@@ -3988,7 +4521,7 @@
     <w:charset w:val="00"/>
     <w:family w:val="swiss"/>
     <w:pitch w:val="variable"/>
-    <w:sig w:usb0="A00002EF" w:usb1="4000207B" w:usb2="00000000" w:usb3="00000000" w:csb0="0000019F" w:csb1="00000000"/>
+    <w:sig w:usb0="E0002AFF" w:usb1="C000247B" w:usb2="00000009" w:usb3="00000000" w:csb0="000001FF" w:csb1="00000000"/>
   </w:font>
 </w:fonts>
 </file>
@@ -4044,6 +4577,7 @@
     <w:rsid w:val="00417A30"/>
     <w:rsid w:val="00453BEA"/>
     <w:rsid w:val="00465B6E"/>
+    <w:rsid w:val="00470A24"/>
     <w:rsid w:val="004E2C9B"/>
     <w:rsid w:val="004E6B5D"/>
     <w:rsid w:val="004F7A60"/>
@@ -4149,7 +4683,7 @@
   </m:mathPr>
   <w:themeFontLang w:val="it-CH"/>
   <w:clrSchemeMapping w:bg1="light1" w:t1="dark1" w:bg2="light2" w:t2="dark2" w:accent1="accent1" w:accent2="accent2" w:accent3="accent3" w:accent4="accent4" w:accent5="accent5" w:accent6="accent6" w:hyperlink="hyperlink" w:followedHyperlink="followedHyperlink"/>
-  <w:decimalSymbol w:val="."/>
+  <w:decimalSymbol w:val=","/>
   <w:listSeparator w:val=";"/>
 </w:settings>
 </file>
@@ -4922,7 +5456,7 @@
 </file>
 
 <file path=customXml/itemProps1.xml><?xml version="1.0" encoding="utf-8"?>
-<ds:datastoreItem xmlns:ds="http://schemas.openxmlformats.org/officeDocument/2006/customXml" ds:itemID="{FED87966-F4F6-4DCB-8DEC-DE04EE29366C}">
+<ds:datastoreItem xmlns:ds="http://schemas.openxmlformats.org/officeDocument/2006/customXml" ds:itemID="{ECD89700-9DAC-4786-A340-6AC2A9F34124}">
   <ds:schemaRefs>
     <ds:schemaRef ds:uri="http://schemas.openxmlformats.org/officeDocument/2006/bibliography"/>
   </ds:schemaRefs>

</xml_diff>